<commit_message>
Education year Web service created
</commit_message>
<xml_diff>
--- a/doc/Next Generation School ERP Application.docx
+++ b/doc/Next Generation School ERP Application.docx
@@ -17,10 +17,7 @@
         </w:r>
       </w:hyperlink>
     </w:p>
-    <w:p>
-      <w:bookmarkStart w:id="0" w:name="_GoBack"/>
-      <w:bookmarkEnd w:id="0"/>
-    </w:p>
+    <w:p/>
     <w:p>
       <w:pPr>
         <w:pStyle w:val="ListParagraph"/>
@@ -32,6 +29,49 @@
       <w:r>
         <w:t>Create Education Year</w:t>
       </w:r>
+      <w:r>
+        <w:t xml:space="preserve"> </w:t>
+      </w:r>
+      <w:r>
+        <w:rPr>
+          <w:b/>
+          <w:bCs/>
+          <w:color w:val="00B050"/>
+        </w:rPr>
+        <w:t>CREATE</w:t>
+      </w:r>
+      <w:r>
+        <w:rPr>
+          <w:color w:val="00B050"/>
+        </w:rPr>
+        <w:t xml:space="preserve"> </w:t>
+      </w:r>
+      <w:r>
+        <w:rPr>
+          <w:b/>
+          <w:bCs/>
+          <w:color w:val="0070C0"/>
+        </w:rPr>
+        <w:t>EDIT</w:t>
+      </w:r>
+      <w:r>
+        <w:rPr>
+          <w:b/>
+          <w:bCs/>
+          <w:color w:val="0070C0"/>
+        </w:rPr>
+        <w:t xml:space="preserve"> </w:t>
+      </w:r>
+      <w:r>
+        <w:rPr>
+          <w:b/>
+          <w:bCs/>
+          <w:color w:val="FF0000"/>
+        </w:rPr>
+        <w:t>deactivate</w:t>
+      </w:r>
+      <w:bookmarkStart w:id="0" w:name="_GoBack"/>
+      <w:bookmarkEnd w:id="0"/>
     </w:p>
     <w:p>
       <w:pPr>
@@ -58,9 +98,11 @@
       <w:r>
         <w:t>= Auto generated</w:t>
       </w:r>
+      <w:proofErr w:type="gramStart"/>
       <w:r>
         <w:t>;</w:t>
       </w:r>
+      <w:proofErr w:type="gramEnd"/>
       <w:r>
         <w:br/>
         <w:t>description</w:t>
@@ -78,12 +120,17 @@
         <w:ind w:left="2160"/>
       </w:pPr>
       <w:proofErr w:type="spellStart"/>
+      <w:proofErr w:type="gramStart"/>
       <w:r>
         <w:t>currentYear</w:t>
       </w:r>
       <w:proofErr w:type="spellEnd"/>
       <w:r>
-        <w:t>=true</w:t>
+        <w:t>=</w:t>
+      </w:r>
+      <w:proofErr w:type="gramEnd"/>
+      <w:r>
+        <w:t>true</w:t>
       </w:r>
       <w:r>
         <w:br/>
@@ -111,6 +158,9 @@
       <w:proofErr w:type="spellEnd"/>
       <w:r>
         <w:br/>
+      </w:r>
+      <w:proofErr w:type="gramStart"/>
+      <w:r>
         <w:t>@</w:t>
       </w:r>
       <w:proofErr w:type="spellStart"/>
@@ -119,7 +169,11 @@
       </w:r>
       <w:proofErr w:type="spellEnd"/>
       <w:r>
-        <w:t>(name="</w:t>
+        <w:t>(</w:t>
+      </w:r>
+      <w:proofErr w:type="gramEnd"/>
+      <w:r>
+        <w:t>name="</w:t>
       </w:r>
       <w:proofErr w:type="spellStart"/>
       <w:r>
@@ -297,226 +351,270 @@
         <w:ind w:left="1440"/>
       </w:pPr>
       <w:proofErr w:type="spellStart"/>
+      <w:proofErr w:type="gramStart"/>
       <w:r>
         <w:t>firstName</w:t>
       </w:r>
       <w:proofErr w:type="spellEnd"/>
-    </w:p>
-    <w:p>
-      <w:pPr>
-        <w:pStyle w:val="ListParagraph"/>
-        <w:ind w:left="1440"/>
-      </w:pPr>
-      <w:proofErr w:type="spellStart"/>
+      <w:proofErr w:type="gramEnd"/>
+    </w:p>
+    <w:p>
+      <w:pPr>
+        <w:pStyle w:val="ListParagraph"/>
+        <w:ind w:left="1440"/>
+      </w:pPr>
+      <w:proofErr w:type="spellStart"/>
+      <w:proofErr w:type="gramStart"/>
       <w:r>
         <w:t>middleName</w:t>
       </w:r>
       <w:proofErr w:type="spellEnd"/>
-    </w:p>
-    <w:p>
-      <w:pPr>
-        <w:pStyle w:val="ListParagraph"/>
-        <w:ind w:left="1440"/>
-      </w:pPr>
-      <w:proofErr w:type="spellStart"/>
+      <w:proofErr w:type="gramEnd"/>
+    </w:p>
+    <w:p>
+      <w:pPr>
+        <w:pStyle w:val="ListParagraph"/>
+        <w:ind w:left="1440"/>
+      </w:pPr>
+      <w:proofErr w:type="spellStart"/>
+      <w:proofErr w:type="gramStart"/>
       <w:r>
         <w:t>lastName</w:t>
       </w:r>
       <w:proofErr w:type="spellEnd"/>
-    </w:p>
-    <w:p>
-      <w:pPr>
-        <w:pStyle w:val="ListParagraph"/>
-        <w:ind w:left="1440"/>
-      </w:pPr>
-      <w:proofErr w:type="spellStart"/>
+      <w:proofErr w:type="gramEnd"/>
+    </w:p>
+    <w:p>
+      <w:pPr>
+        <w:pStyle w:val="ListParagraph"/>
+        <w:ind w:left="1440"/>
+      </w:pPr>
+      <w:proofErr w:type="spellStart"/>
+      <w:proofErr w:type="gramStart"/>
       <w:r>
         <w:t>motherName</w:t>
       </w:r>
       <w:proofErr w:type="spellEnd"/>
-    </w:p>
-    <w:p>
-      <w:pPr>
-        <w:pStyle w:val="ListParagraph"/>
-        <w:ind w:left="1440"/>
-      </w:pPr>
+      <w:proofErr w:type="gramEnd"/>
+    </w:p>
+    <w:p>
+      <w:pPr>
+        <w:pStyle w:val="ListParagraph"/>
+        <w:ind w:left="1440"/>
+      </w:pPr>
+      <w:proofErr w:type="gramStart"/>
       <w:r>
         <w:t>nationality</w:t>
       </w:r>
-    </w:p>
-    <w:p>
-      <w:pPr>
-        <w:pStyle w:val="ListParagraph"/>
-        <w:ind w:left="1440"/>
-      </w:pPr>
-      <w:proofErr w:type="spellStart"/>
+      <w:proofErr w:type="gramEnd"/>
+    </w:p>
+    <w:p>
+      <w:pPr>
+        <w:pStyle w:val="ListParagraph"/>
+        <w:ind w:left="1440"/>
+      </w:pPr>
+      <w:proofErr w:type="spellStart"/>
+      <w:proofErr w:type="gramStart"/>
       <w:r>
         <w:t>motherTongue</w:t>
       </w:r>
       <w:proofErr w:type="spellEnd"/>
-    </w:p>
-    <w:p>
-      <w:pPr>
-        <w:pStyle w:val="ListParagraph"/>
-        <w:ind w:left="1440"/>
-      </w:pPr>
+      <w:proofErr w:type="gramEnd"/>
+    </w:p>
+    <w:p>
+      <w:pPr>
+        <w:pStyle w:val="ListParagraph"/>
+        <w:ind w:left="1440"/>
+      </w:pPr>
+      <w:proofErr w:type="gramStart"/>
       <w:r>
         <w:t>religion</w:t>
       </w:r>
-    </w:p>
-    <w:p>
-      <w:pPr>
-        <w:pStyle w:val="ListParagraph"/>
-        <w:ind w:left="1440"/>
-      </w:pPr>
+      <w:proofErr w:type="gramEnd"/>
+    </w:p>
+    <w:p>
+      <w:pPr>
+        <w:pStyle w:val="ListParagraph"/>
+        <w:ind w:left="1440"/>
+      </w:pPr>
+      <w:proofErr w:type="gramStart"/>
       <w:r>
         <w:t>cast</w:t>
       </w:r>
-    </w:p>
-    <w:p>
-      <w:pPr>
-        <w:pStyle w:val="ListParagraph"/>
-        <w:ind w:left="1440"/>
-      </w:pPr>
-      <w:proofErr w:type="spellStart"/>
+      <w:proofErr w:type="gramEnd"/>
+    </w:p>
+    <w:p>
+      <w:pPr>
+        <w:pStyle w:val="ListParagraph"/>
+        <w:ind w:left="1440"/>
+      </w:pPr>
+      <w:proofErr w:type="spellStart"/>
+      <w:proofErr w:type="gramStart"/>
       <w:r>
         <w:t>subCast</w:t>
       </w:r>
       <w:proofErr w:type="spellEnd"/>
-    </w:p>
-    <w:p>
-      <w:pPr>
-        <w:pStyle w:val="ListParagraph"/>
-        <w:ind w:left="1440"/>
-      </w:pPr>
-      <w:proofErr w:type="spellStart"/>
+      <w:proofErr w:type="gramEnd"/>
+    </w:p>
+    <w:p>
+      <w:pPr>
+        <w:pStyle w:val="ListParagraph"/>
+        <w:ind w:left="1440"/>
+      </w:pPr>
+      <w:proofErr w:type="spellStart"/>
+      <w:proofErr w:type="gramStart"/>
       <w:r>
         <w:t>castCategory</w:t>
       </w:r>
       <w:proofErr w:type="spellEnd"/>
-    </w:p>
-    <w:p>
-      <w:pPr>
-        <w:pStyle w:val="ListParagraph"/>
-        <w:ind w:left="1440"/>
-      </w:pPr>
+      <w:proofErr w:type="gramEnd"/>
+    </w:p>
+    <w:p>
+      <w:pPr>
+        <w:pStyle w:val="ListParagraph"/>
+        <w:ind w:left="1440"/>
+      </w:pPr>
+      <w:proofErr w:type="gramStart"/>
       <w:r>
         <w:t>minority</w:t>
       </w:r>
-    </w:p>
-    <w:p>
-      <w:pPr>
-        <w:pStyle w:val="ListParagraph"/>
-        <w:ind w:left="1440"/>
-      </w:pPr>
-      <w:proofErr w:type="spellStart"/>
+      <w:proofErr w:type="gramEnd"/>
+    </w:p>
+    <w:p>
+      <w:pPr>
+        <w:pStyle w:val="ListParagraph"/>
+        <w:ind w:left="1440"/>
+      </w:pPr>
+      <w:proofErr w:type="spellStart"/>
+      <w:proofErr w:type="gramStart"/>
       <w:r>
         <w:t>birthPlace</w:t>
       </w:r>
       <w:proofErr w:type="spellEnd"/>
-    </w:p>
-    <w:p>
-      <w:pPr>
-        <w:pStyle w:val="ListParagraph"/>
-        <w:ind w:left="1440"/>
-      </w:pPr>
-      <w:proofErr w:type="spellStart"/>
+      <w:proofErr w:type="gramEnd"/>
+    </w:p>
+    <w:p>
+      <w:pPr>
+        <w:pStyle w:val="ListParagraph"/>
+        <w:ind w:left="1440"/>
+      </w:pPr>
+      <w:proofErr w:type="spellStart"/>
+      <w:proofErr w:type="gramStart"/>
       <w:r>
         <w:t>birthTahshil</w:t>
       </w:r>
       <w:proofErr w:type="spellEnd"/>
-    </w:p>
-    <w:p>
-      <w:pPr>
-        <w:pStyle w:val="ListParagraph"/>
-        <w:ind w:left="1440"/>
-      </w:pPr>
-      <w:proofErr w:type="spellStart"/>
+      <w:proofErr w:type="gramEnd"/>
+    </w:p>
+    <w:p>
+      <w:pPr>
+        <w:pStyle w:val="ListParagraph"/>
+        <w:ind w:left="1440"/>
+      </w:pPr>
+      <w:proofErr w:type="spellStart"/>
+      <w:proofErr w:type="gramStart"/>
       <w:r>
         <w:t>birthDistrict</w:t>
       </w:r>
       <w:proofErr w:type="spellEnd"/>
-    </w:p>
-    <w:p>
-      <w:pPr>
-        <w:pStyle w:val="ListParagraph"/>
-        <w:ind w:left="1440"/>
-      </w:pPr>
-      <w:proofErr w:type="spellStart"/>
+      <w:proofErr w:type="gramEnd"/>
+    </w:p>
+    <w:p>
+      <w:pPr>
+        <w:pStyle w:val="ListParagraph"/>
+        <w:ind w:left="1440"/>
+      </w:pPr>
+      <w:proofErr w:type="spellStart"/>
+      <w:proofErr w:type="gramStart"/>
       <w:r>
         <w:t>birthState</w:t>
       </w:r>
       <w:proofErr w:type="spellEnd"/>
-    </w:p>
-    <w:p>
-      <w:pPr>
-        <w:pStyle w:val="ListParagraph"/>
-        <w:ind w:left="1440"/>
-      </w:pPr>
-      <w:proofErr w:type="spellStart"/>
+      <w:proofErr w:type="gramEnd"/>
+    </w:p>
+    <w:p>
+      <w:pPr>
+        <w:pStyle w:val="ListParagraph"/>
+        <w:ind w:left="1440"/>
+      </w:pPr>
+      <w:proofErr w:type="spellStart"/>
+      <w:proofErr w:type="gramStart"/>
       <w:r>
         <w:t>birthCountry</w:t>
       </w:r>
       <w:proofErr w:type="spellEnd"/>
-    </w:p>
-    <w:p>
-      <w:pPr>
-        <w:pStyle w:val="ListParagraph"/>
-        <w:ind w:left="1440"/>
-      </w:pPr>
-      <w:proofErr w:type="spellStart"/>
+      <w:proofErr w:type="gramEnd"/>
+    </w:p>
+    <w:p>
+      <w:pPr>
+        <w:pStyle w:val="ListParagraph"/>
+        <w:ind w:left="1440"/>
+      </w:pPr>
+      <w:proofErr w:type="spellStart"/>
+      <w:proofErr w:type="gramStart"/>
       <w:r>
         <w:t>birthDate</w:t>
       </w:r>
       <w:proofErr w:type="spellEnd"/>
-    </w:p>
-    <w:p>
-      <w:pPr>
-        <w:pStyle w:val="ListParagraph"/>
-        <w:ind w:left="1440"/>
-      </w:pPr>
+      <w:proofErr w:type="gramEnd"/>
+    </w:p>
+    <w:p>
+      <w:pPr>
+        <w:pStyle w:val="ListParagraph"/>
+        <w:ind w:left="1440"/>
+      </w:pPr>
+      <w:proofErr w:type="gramStart"/>
       <w:r>
         <w:t>gender</w:t>
       </w:r>
-    </w:p>
-    <w:p>
-      <w:pPr>
-        <w:pStyle w:val="ListParagraph"/>
-        <w:ind w:left="1440"/>
-      </w:pPr>
+      <w:proofErr w:type="gramEnd"/>
+    </w:p>
+    <w:p>
+      <w:pPr>
+        <w:pStyle w:val="ListParagraph"/>
+        <w:ind w:left="1440"/>
+      </w:pPr>
+      <w:proofErr w:type="gramStart"/>
       <w:r>
         <w:t>qualification</w:t>
       </w:r>
-    </w:p>
-    <w:p>
-      <w:pPr>
-        <w:pStyle w:val="ListParagraph"/>
-        <w:ind w:left="1440"/>
-      </w:pPr>
-      <w:proofErr w:type="spellStart"/>
+      <w:proofErr w:type="gramEnd"/>
+    </w:p>
+    <w:p>
+      <w:pPr>
+        <w:pStyle w:val="ListParagraph"/>
+        <w:ind w:left="1440"/>
+      </w:pPr>
+      <w:proofErr w:type="spellStart"/>
+      <w:proofErr w:type="gramStart"/>
       <w:r>
         <w:lastRenderedPageBreak/>
         <w:t>joiningDate</w:t>
       </w:r>
       <w:proofErr w:type="spellEnd"/>
-    </w:p>
-    <w:p>
-      <w:pPr>
-        <w:pStyle w:val="ListParagraph"/>
-        <w:ind w:left="1440"/>
-      </w:pPr>
+      <w:proofErr w:type="gramEnd"/>
+    </w:p>
+    <w:p>
+      <w:pPr>
+        <w:pStyle w:val="ListParagraph"/>
+        <w:ind w:left="1440"/>
+      </w:pPr>
+      <w:proofErr w:type="gramStart"/>
       <w:r>
         <w:t>remarks</w:t>
       </w:r>
-    </w:p>
-    <w:p>
-      <w:pPr>
-        <w:pStyle w:val="ListParagraph"/>
-        <w:ind w:left="1440"/>
-      </w:pPr>
+      <w:proofErr w:type="gramEnd"/>
+    </w:p>
+    <w:p>
+      <w:pPr>
+        <w:pStyle w:val="ListParagraph"/>
+        <w:ind w:left="1440"/>
+      </w:pPr>
+      <w:proofErr w:type="gramStart"/>
       <w:r>
         <w:t>active</w:t>
       </w:r>
+      <w:proofErr w:type="gramEnd"/>
     </w:p>
     <w:p>
       <w:pPr>
@@ -548,9 +646,11 @@
       <w:pPr>
         <w:pStyle w:val="ListParagraph"/>
       </w:pPr>
+      <w:proofErr w:type="gramStart"/>
       <w:r>
         <w:t>User{</w:t>
       </w:r>
+      <w:proofErr w:type="gramEnd"/>
     </w:p>
     <w:p>
       <w:pPr>
@@ -809,7 +909,11 @@
       </w:r>
       <w:r>
         <w:br/>
-        <w:t xml:space="preserve">    @</w:t>
+        <w:t xml:space="preserve">    </w:t>
+      </w:r>
+      <w:proofErr w:type="gramStart"/>
+      <w:r>
+        <w:t>@</w:t>
       </w:r>
       <w:proofErr w:type="spellStart"/>
       <w:r>
@@ -817,7 +921,11 @@
       </w:r>
       <w:proofErr w:type="spellEnd"/>
       <w:r>
-        <w:t xml:space="preserve">(strategy = </w:t>
+        <w:t>(</w:t>
+      </w:r>
+      <w:proofErr w:type="gramEnd"/>
+      <w:r>
+        <w:t xml:space="preserve">strategy = </w:t>
       </w:r>
       <w:proofErr w:type="spellStart"/>
       <w:r>
@@ -910,8 +1018,13 @@
         <w:pStyle w:val="ListParagraph"/>
         <w:ind w:left="1440"/>
       </w:pPr>
-      <w:r>
-        <w:t xml:space="preserve">public class </w:t>
+      <w:proofErr w:type="gramStart"/>
+      <w:r>
+        <w:t>public</w:t>
+      </w:r>
+      <w:proofErr w:type="gramEnd"/>
+      <w:r>
+        <w:t xml:space="preserve"> class </w:t>
       </w:r>
       <w:proofErr w:type="spellStart"/>
       <w:r>
@@ -1071,8 +1184,13 @@
         <w:pStyle w:val="ListParagraph"/>
         <w:ind w:left="1440"/>
       </w:pPr>
-      <w:r>
-        <w:t xml:space="preserve">public class </w:t>
+      <w:proofErr w:type="gramStart"/>
+      <w:r>
+        <w:t>public</w:t>
+      </w:r>
+      <w:proofErr w:type="gramEnd"/>
+      <w:r>
+        <w:t xml:space="preserve"> class </w:t>
       </w:r>
       <w:proofErr w:type="spellStart"/>
       <w:r>
@@ -1344,8 +1462,13 @@
         <w:pStyle w:val="ListParagraph"/>
         <w:ind w:left="1440"/>
       </w:pPr>
-      <w:r>
-        <w:t xml:space="preserve">public class </w:t>
+      <w:proofErr w:type="gramStart"/>
+      <w:r>
+        <w:t>public</w:t>
+      </w:r>
+      <w:proofErr w:type="gramEnd"/>
+      <w:r>
+        <w:t xml:space="preserve"> class </w:t>
       </w:r>
       <w:proofErr w:type="spellStart"/>
       <w:r>
@@ -1727,8 +1850,13 @@
       <w:pPr>
         <w:pStyle w:val="ListParagraph"/>
       </w:pPr>
-      <w:r>
-        <w:t xml:space="preserve">public class </w:t>
+      <w:proofErr w:type="gramStart"/>
+      <w:r>
+        <w:t>public</w:t>
+      </w:r>
+      <w:proofErr w:type="gramEnd"/>
+      <w:r>
+        <w:t xml:space="preserve"> class </w:t>
       </w:r>
       <w:proofErr w:type="spellStart"/>
       <w:r>

</xml_diff>